<commit_message>
Bare-Bones HTML Homepage Working
</commit_message>
<xml_diff>
--- a/AppCreationNotes.docx
+++ b/AppCreationNotes.docx
@@ -201,15 +201,7 @@
         </w:r>
       </w:hyperlink>
       <w:r>
-        <w:t xml:space="preserve"> (How to create popup window, use this </w:t>
-      </w:r>
-      <w:proofErr w:type="gramStart"/>
-      <w:r>
-        <w:t>later on</w:t>
-      </w:r>
-      <w:proofErr w:type="gramEnd"/>
-      <w:r>
-        <w:t xml:space="preserve"> in the project)</w:t>
+        <w:t xml:space="preserve"> (How to create popup window, use this later on in the project)</w:t>
       </w:r>
     </w:p>
     <w:p>
@@ -222,18 +214,42 @@
         </w:r>
       </w:hyperlink>
       <w:r>
-        <w:t xml:space="preserve"> (How to run multiple webapps on the same Apache Server (do this on my remote </w:t>
-      </w:r>
-      <w:proofErr w:type="spellStart"/>
-      <w:r>
-        <w:t>Linode</w:t>
-      </w:r>
-      <w:proofErr w:type="spellEnd"/>
-      <w:r>
-        <w:t xml:space="preserve"> Server)</w:t>
-      </w:r>
-    </w:p>
-    <w:p/>
+        <w:t xml:space="preserve"> (How to run multiple webapps on the same Apache Server (do this on my remote Linode Server)</w:t>
+      </w:r>
+    </w:p>
+    <w:p/>
+    <w:p/>
+    <w:p/>
+    <w:p/>
+    <w:p/>
+    <w:p/>
+    <w:p/>
+    <w:p/>
+    <w:p/>
+    <w:p/>
+    <w:p/>
+    <w:p/>
+    <w:p/>
+    <w:p/>
+    <w:p/>
+    <w:p>
+      <w:r>
+        <w:lastRenderedPageBreak/>
+        <w:t>Error Log:</w:t>
+      </w:r>
+    </w:p>
+    <w:p>
+      <w:pPr>
+        <w:pStyle w:val="ListParagraph"/>
+        <w:numPr>
+          <w:ilvl w:val="0"/>
+          <w:numId w:val="1"/>
+        </w:numPr>
+      </w:pPr>
+      <w:r>
+        <w:t>Forgot to add forum app to list of installed apps</w:t>
+      </w:r>
+    </w:p>
     <w:sectPr>
       <w:pgSz w:w="12240" w:h="15840"/>
       <w:pgMar w:top="1440" w:right="1440" w:bottom="1440" w:left="1440" w:header="720" w:footer="720" w:gutter="0"/>

</xml_diff>

<commit_message>
finished work on basic User Object
</commit_message>
<xml_diff>
--- a/AppCreationNotes.docx
+++ b/AppCreationNotes.docx
@@ -201,7 +201,15 @@
         </w:r>
       </w:hyperlink>
       <w:r>
-        <w:t xml:space="preserve"> (How to create popup window, use this later on in the project)</w:t>
+        <w:t xml:space="preserve"> (How to create popup window, use this </w:t>
+      </w:r>
+      <w:proofErr w:type="gramStart"/>
+      <w:r>
+        <w:t>later on</w:t>
+      </w:r>
+      <w:proofErr w:type="gramEnd"/>
+      <w:r>
+        <w:t xml:space="preserve"> in the project)</w:t>
       </w:r>
     </w:p>
     <w:p>
@@ -214,7 +222,15 @@
         </w:r>
       </w:hyperlink>
       <w:r>
-        <w:t xml:space="preserve"> (How to run multiple webapps on the same Apache Server (do this on my remote Linode Server)</w:t>
+        <w:t xml:space="preserve"> (How to run multiple webapps on the same Apache Server (do this on my remote </w:t>
+      </w:r>
+      <w:proofErr w:type="spellStart"/>
+      <w:r>
+        <w:t>Linode</w:t>
+      </w:r>
+      <w:proofErr w:type="spellEnd"/>
+      <w:r>
+        <w:t xml:space="preserve"> Server)</w:t>
       </w:r>
     </w:p>
     <w:p/>
@@ -249,6 +265,47 @@
       <w:r>
         <w:t>Forgot to add forum app to list of installed apps</w:t>
       </w:r>
+    </w:p>
+    <w:p>
+      <w:pPr>
+        <w:pStyle w:val="ListParagraph"/>
+        <w:numPr>
+          <w:ilvl w:val="0"/>
+          <w:numId w:val="1"/>
+        </w:numPr>
+      </w:pPr>
+      <w:r>
+        <w:t xml:space="preserve">Forgot to run </w:t>
+      </w:r>
+      <w:proofErr w:type="spellStart"/>
+      <w:r>
+        <w:t>py</w:t>
+      </w:r>
+      <w:proofErr w:type="spellEnd"/>
+      <w:r>
+        <w:t xml:space="preserve"> manage.py migrate, so the new model I made for build was</w:t>
+      </w:r>
+    </w:p>
+    <w:p>
+      <w:pPr>
+        <w:pStyle w:val="ListParagraph"/>
+        <w:numPr>
+          <w:ilvl w:val="1"/>
+          <w:numId w:val="1"/>
+        </w:numPr>
+      </w:pPr>
+      <w:r>
+        <w:t>Never entered in the database…</w:t>
+      </w:r>
+    </w:p>
+    <w:p>
+      <w:pPr>
+        <w:pStyle w:val="ListParagraph"/>
+        <w:numPr>
+          <w:ilvl w:val="0"/>
+          <w:numId w:val="1"/>
+        </w:numPr>
+      </w:pPr>
     </w:p>
     <w:sectPr>
       <w:pgSz w:w="12240" w:h="15840"/>
@@ -503,6 +560,7 @@
     <w:lsdException w:name="HTML Sample" w:semiHidden="1" w:unhideWhenUsed="1"/>
     <w:lsdException w:name="HTML Typewriter" w:semiHidden="1" w:unhideWhenUsed="1"/>
     <w:lsdException w:name="HTML Variable" w:semiHidden="1" w:unhideWhenUsed="1"/>
+    <w:lsdException w:name="Normal Table" w:semiHidden="1" w:unhideWhenUsed="1"/>
     <w:lsdException w:name="annotation subject" w:semiHidden="1" w:unhideWhenUsed="1"/>
     <w:lsdException w:name="No List" w:semiHidden="1" w:unhideWhenUsed="1"/>
     <w:lsdException w:name="Outline List 1" w:semiHidden="1" w:unhideWhenUsed="1"/>
@@ -549,8 +607,10 @@
     <w:lsdException w:name="Table Subtle 2" w:semiHidden="1" w:unhideWhenUsed="1"/>
     <w:lsdException w:name="Table Web 1" w:semiHidden="1" w:unhideWhenUsed="1"/>
     <w:lsdException w:name="Table Web 2" w:semiHidden="1" w:unhideWhenUsed="1"/>
+    <w:lsdException w:name="Table Web 3" w:semiHidden="1" w:unhideWhenUsed="1"/>
     <w:lsdException w:name="Balloon Text" w:semiHidden="1" w:unhideWhenUsed="1"/>
     <w:lsdException w:name="Table Grid" w:uiPriority="39"/>
+    <w:lsdException w:name="Table Theme" w:semiHidden="1" w:unhideWhenUsed="1"/>
     <w:lsdException w:name="Placeholder Text" w:semiHidden="1"/>
     <w:lsdException w:name="No Spacing" w:uiPriority="1" w:qFormat="1"/>
     <w:lsdException w:name="Light Shading" w:uiPriority="60"/>

</xml_diff>

<commit_message>
adding updated error notes
</commit_message>
<xml_diff>
--- a/AppCreationNotes.docx
+++ b/AppCreationNotes.docx
@@ -201,7 +201,15 @@
         </w:r>
       </w:hyperlink>
       <w:r>
-        <w:t xml:space="preserve"> (How to create popup window, use this later on in the project)</w:t>
+        <w:t xml:space="preserve"> (How to create popup window, use this </w:t>
+      </w:r>
+      <w:proofErr w:type="gramStart"/>
+      <w:r>
+        <w:t>later on</w:t>
+      </w:r>
+      <w:proofErr w:type="gramEnd"/>
+      <w:r>
+        <w:t xml:space="preserve"> in the project)</w:t>
       </w:r>
     </w:p>
     <w:p>
@@ -214,7 +222,15 @@
         </w:r>
       </w:hyperlink>
       <w:r>
-        <w:t xml:space="preserve"> (How to run multiple webapps on the same Apache Server (do this on my remote Linode Server)</w:t>
+        <w:t xml:space="preserve"> (How to run multiple webapps on the same Apache Server (do this on my remote </w:t>
+      </w:r>
+      <w:proofErr w:type="spellStart"/>
+      <w:r>
+        <w:t>Linode</w:t>
+      </w:r>
+      <w:proofErr w:type="spellEnd"/>
+      <w:r>
+        <w:t xml:space="preserve"> Server)</w:t>
       </w:r>
     </w:p>
     <w:p/>
@@ -249,6 +265,47 @@
       <w:r>
         <w:t>Forgot to add forum app to list of installed apps</w:t>
       </w:r>
+    </w:p>
+    <w:p>
+      <w:pPr>
+        <w:pStyle w:val="ListParagraph"/>
+        <w:numPr>
+          <w:ilvl w:val="0"/>
+          <w:numId w:val="1"/>
+        </w:numPr>
+      </w:pPr>
+      <w:r>
+        <w:t xml:space="preserve">Forgot to run </w:t>
+      </w:r>
+      <w:proofErr w:type="spellStart"/>
+      <w:r>
+        <w:t>py</w:t>
+      </w:r>
+      <w:proofErr w:type="spellEnd"/>
+      <w:r>
+        <w:t xml:space="preserve"> manage.py migrate, so the new model I made for build was</w:t>
+      </w:r>
+    </w:p>
+    <w:p>
+      <w:pPr>
+        <w:pStyle w:val="ListParagraph"/>
+        <w:numPr>
+          <w:ilvl w:val="1"/>
+          <w:numId w:val="1"/>
+        </w:numPr>
+      </w:pPr>
+      <w:r>
+        <w:t>Never entered in the database…</w:t>
+      </w:r>
+    </w:p>
+    <w:p>
+      <w:pPr>
+        <w:pStyle w:val="ListParagraph"/>
+        <w:numPr>
+          <w:ilvl w:val="0"/>
+          <w:numId w:val="1"/>
+        </w:numPr>
+      </w:pPr>
     </w:p>
     <w:sectPr>
       <w:pgSz w:w="12240" w:h="15840"/>
@@ -503,6 +560,7 @@
     <w:lsdException w:name="HTML Sample" w:semiHidden="1" w:unhideWhenUsed="1"/>
     <w:lsdException w:name="HTML Typewriter" w:semiHidden="1" w:unhideWhenUsed="1"/>
     <w:lsdException w:name="HTML Variable" w:semiHidden="1" w:unhideWhenUsed="1"/>
+    <w:lsdException w:name="Normal Table" w:semiHidden="1" w:unhideWhenUsed="1"/>
     <w:lsdException w:name="annotation subject" w:semiHidden="1" w:unhideWhenUsed="1"/>
     <w:lsdException w:name="No List" w:semiHidden="1" w:unhideWhenUsed="1"/>
     <w:lsdException w:name="Outline List 1" w:semiHidden="1" w:unhideWhenUsed="1"/>
@@ -549,8 +607,10 @@
     <w:lsdException w:name="Table Subtle 2" w:semiHidden="1" w:unhideWhenUsed="1"/>
     <w:lsdException w:name="Table Web 1" w:semiHidden="1" w:unhideWhenUsed="1"/>
     <w:lsdException w:name="Table Web 2" w:semiHidden="1" w:unhideWhenUsed="1"/>
+    <w:lsdException w:name="Table Web 3" w:semiHidden="1" w:unhideWhenUsed="1"/>
     <w:lsdException w:name="Balloon Text" w:semiHidden="1" w:unhideWhenUsed="1"/>
     <w:lsdException w:name="Table Grid" w:uiPriority="39"/>
+    <w:lsdException w:name="Table Theme" w:semiHidden="1" w:unhideWhenUsed="1"/>
     <w:lsdException w:name="Placeholder Text" w:semiHidden="1"/>
     <w:lsdException w:name="No Spacing" w:uiPriority="1" w:qFormat="1"/>
     <w:lsdException w:name="Light Shading" w:uiPriority="60"/>

</xml_diff>

<commit_message>
Basic Update User Profile Functionality, Several backend improvements made
</commit_message>
<xml_diff>
--- a/AppCreationNotes.docx
+++ b/AppCreationNotes.docx
@@ -201,15 +201,7 @@
         </w:r>
       </w:hyperlink>
       <w:r>
-        <w:t xml:space="preserve"> (How to create popup window, use this </w:t>
-      </w:r>
-      <w:proofErr w:type="gramStart"/>
-      <w:r>
-        <w:t>later on</w:t>
-      </w:r>
-      <w:proofErr w:type="gramEnd"/>
-      <w:r>
-        <w:t xml:space="preserve"> in the project)</w:t>
+        <w:t xml:space="preserve"> (How to create popup window, use this later on in the project)</w:t>
       </w:r>
     </w:p>
     <w:p>
@@ -222,35 +214,51 @@
         </w:r>
       </w:hyperlink>
       <w:r>
-        <w:t xml:space="preserve"> (How to run multiple webapps on the same Apache Server (do this on my remote </w:t>
-      </w:r>
-      <w:proofErr w:type="spellStart"/>
-      <w:r>
-        <w:t>Linode</w:t>
-      </w:r>
-      <w:proofErr w:type="spellEnd"/>
-      <w:r>
-        <w:t xml:space="preserve"> Server)</w:t>
-      </w:r>
-    </w:p>
-    <w:p/>
-    <w:p/>
-    <w:p/>
-    <w:p/>
-    <w:p/>
-    <w:p/>
-    <w:p/>
-    <w:p/>
-    <w:p/>
-    <w:p/>
-    <w:p/>
-    <w:p/>
-    <w:p/>
-    <w:p/>
-    <w:p/>
-    <w:p>
-      <w:r>
-        <w:lastRenderedPageBreak/>
+        <w:t xml:space="preserve"> (How to run multiple webapps on the same Apache Server (do this on my remote Linode Server)</w:t>
+      </w:r>
+    </w:p>
+    <w:p/>
+    <w:p/>
+    <w:p/>
+    <w:p>
+      <w:hyperlink r:id="rId7" w:history="1">
+        <w:r>
+          <w:rPr>
+            <w:rStyle w:val="Hyperlink"/>
+          </w:rPr>
+          <w:t>https://docs.djangoproject.com/en/3.0/howto/static-files/deployment/</w:t>
+        </w:r>
+      </w:hyperlink>
+      <w:r>
+        <w:t xml:space="preserve"> (How to serve static files in production)</w:t>
+      </w:r>
+    </w:p>
+    <w:p/>
+    <w:p>
+      <w:hyperlink r:id="rId8" w:history="1">
+        <w:r>
+          <w:rPr>
+            <w:rStyle w:val="Hyperlink"/>
+          </w:rPr>
+          <w:t>https://docs.djangoproject.com/en/3.0/topics/class-based-views/generic-editing/</w:t>
+        </w:r>
+      </w:hyperlink>
+      <w:r>
+        <w:t xml:space="preserve"> (How to incorporate forms into class-based views)</w:t>
+      </w:r>
+    </w:p>
+    <w:p/>
+    <w:p/>
+    <w:p/>
+    <w:p/>
+    <w:p/>
+    <w:p/>
+    <w:p/>
+    <w:p/>
+    <w:p/>
+    <w:p/>
+    <w:p>
+      <w:r>
         <w:t>Error Log:</w:t>
       </w:r>
     </w:p>
@@ -275,15 +283,7 @@
         </w:numPr>
       </w:pPr>
       <w:r>
-        <w:t xml:space="preserve">Forgot to run </w:t>
-      </w:r>
-      <w:proofErr w:type="spellStart"/>
-      <w:r>
-        <w:t>py</w:t>
-      </w:r>
-      <w:proofErr w:type="spellEnd"/>
-      <w:r>
-        <w:t xml:space="preserve"> manage.py migrate, so the new model I made for build was</w:t>
+        <w:t>Forgot to run py manage.py migrate, so the new model I made for build was</w:t>
       </w:r>
     </w:p>
     <w:p>
@@ -306,6 +306,21 @@
           <w:numId w:val="1"/>
         </w:numPr>
       </w:pPr>
+      <w:r>
+        <w:t>Should I automatically sign users in once their account is created?</w:t>
+      </w:r>
+    </w:p>
+    <w:p>
+      <w:pPr>
+        <w:pStyle w:val="ListParagraph"/>
+        <w:numPr>
+          <w:ilvl w:val="0"/>
+          <w:numId w:val="1"/>
+        </w:numPr>
+      </w:pPr>
+      <w:r>
+        <w:t>Having trouble using class based views to update user profile</w:t>
+      </w:r>
     </w:p>
     <w:sectPr>
       <w:pgSz w:w="12240" w:h="15840"/>

</xml_diff>